<commit_message>
feat: get `/reports` all gen reports
</commit_message>
<xml_diff>
--- a/server/backend/reports/report_template.docx
+++ b/server/backend/reports/report_template.docx
@@ -148,6 +148,32 @@
     </w:p>
     <w:p>
       <w:pPr>
+        <w:spacing w:before="0" w:after="0" w:line="240"/>
+        <w:ind w:right="0" w:left="0" w:firstLine="851"/>
+        <w:jc w:val="both"/>
+        <w:rPr>
+          <w:rFonts w:ascii="Times New Roman" w:hAnsi="Times New Roman" w:cs="Times New Roman" w:eastAsia="Times New Roman"/>
+          <w:color w:val="auto"/>
+          <w:spacing w:val="0"/>
+          <w:position w:val="0"/>
+          <w:sz w:val="28"/>
+          <w:shd w:fill="auto" w:val="clear"/>
+        </w:rPr>
+      </w:pPr>
+      <w:r>
+        <w:rPr>
+          <w:rFonts w:ascii="Times New Roman" w:hAnsi="Times New Roman" w:cs="Times New Roman" w:eastAsia="Times New Roman"/>
+          <w:color w:val="auto"/>
+          <w:spacing w:val="0"/>
+          <w:position w:val="0"/>
+          <w:sz w:val="28"/>
+          <w:shd w:fill="auto" w:val="clear"/>
+        </w:rPr>
+        <w:t xml:space="preserve">{{TeamNumber1}}: {{TeamTitle1}}</w:t>
+      </w:r>
+    </w:p>
+    <w:p>
+      <w:pPr>
         <w:numPr>
           <w:ilvl w:val="0"/>
           <w:numId w:val="4"/>
@@ -173,29 +199,7 @@
           <w:sz w:val="28"/>
           <w:shd w:fill="auto" w:val="clear"/>
         </w:rPr>
-        <w:t xml:space="preserve">{{Rank1}} {{Lastname1}} {{Firstname1}}.{{Middlename1}}</w:t>
-      </w:r>
-      <w:r>
-        <w:rPr>
-          <w:rFonts w:ascii="Times New Roman" w:hAnsi="Times New Roman" w:cs="Times New Roman" w:eastAsia="Times New Roman"/>
-          <w:color w:val="auto"/>
-          <w:spacing w:val="0"/>
-          <w:position w:val="0"/>
-          <w:sz w:val="28"/>
-          <w:shd w:fill="auto" w:val="clear"/>
-        </w:rPr>
-        <w:t xml:space="preserve">.</w:t>
-      </w:r>
-      <w:r>
-        <w:rPr>
-          <w:rFonts w:ascii="Times New Roman" w:hAnsi="Times New Roman" w:cs="Times New Roman" w:eastAsia="Times New Roman"/>
-          <w:color w:val="auto"/>
-          <w:spacing w:val="0"/>
-          <w:position w:val="0"/>
-          <w:sz w:val="28"/>
-          <w:shd w:fill="auto" w:val="clear"/>
-        </w:rPr>
-        <w:t xml:space="preserve"> ({{GroupNumber1}} </w:t>
+        <w:t xml:space="preserve">{{Rank1_1}} {{Lastname1_1}} {{Firstname1_1}}.{{Middlename1_1}}. ({{GroupNumber1_1}} </w:t>
       </w:r>
       <w:r>
         <w:rPr>
@@ -236,29 +240,7 @@
           <w:sz w:val="28"/>
           <w:shd w:fill="auto" w:val="clear"/>
         </w:rPr>
-        <w:t xml:space="preserve">{{Rank2}} {{Lastname2}} {{Firstname2}}.{{Middlename2}}</w:t>
-      </w:r>
-      <w:r>
-        <w:rPr>
-          <w:rFonts w:ascii="Times New Roman" w:hAnsi="Times New Roman" w:cs="Times New Roman" w:eastAsia="Times New Roman"/>
-          <w:color w:val="auto"/>
-          <w:spacing w:val="0"/>
-          <w:position w:val="0"/>
-          <w:sz w:val="28"/>
-          <w:shd w:fill="auto" w:val="clear"/>
-        </w:rPr>
-        <w:t xml:space="preserve">.</w:t>
-      </w:r>
-      <w:r>
-        <w:rPr>
-          <w:rFonts w:ascii="Times New Roman" w:hAnsi="Times New Roman" w:cs="Times New Roman" w:eastAsia="Times New Roman"/>
-          <w:color w:val="auto"/>
-          <w:spacing w:val="0"/>
-          <w:position w:val="0"/>
-          <w:sz w:val="28"/>
-          <w:shd w:fill="auto" w:val="clear"/>
-        </w:rPr>
-        <w:t xml:space="preserve"> ({{GroupNumber2}} </w:t>
+        <w:t xml:space="preserve">{{Rank1_2}} {{Lastname1_2}} {{Firstname1_2}}.{{Middlename1_2}}. ({{GroupNumber1_2}} </w:t>
       </w:r>
       <w:r>
         <w:rPr>
@@ -299,29 +281,7 @@
           <w:sz w:val="28"/>
           <w:shd w:fill="auto" w:val="clear"/>
         </w:rPr>
-        <w:t xml:space="preserve">{{Rank3}} {{Lastname3}} {{Firstname3}}.{{Middlename3}}</w:t>
-      </w:r>
-      <w:r>
-        <w:rPr>
-          <w:rFonts w:ascii="Times New Roman" w:hAnsi="Times New Roman" w:cs="Times New Roman" w:eastAsia="Times New Roman"/>
-          <w:color w:val="auto"/>
-          <w:spacing w:val="0"/>
-          <w:position w:val="0"/>
-          <w:sz w:val="28"/>
-          <w:shd w:fill="auto" w:val="clear"/>
-        </w:rPr>
-        <w:t xml:space="preserve">.</w:t>
-      </w:r>
-      <w:r>
-        <w:rPr>
-          <w:rFonts w:ascii="Times New Roman" w:hAnsi="Times New Roman" w:cs="Times New Roman" w:eastAsia="Times New Roman"/>
-          <w:color w:val="auto"/>
-          <w:spacing w:val="0"/>
-          <w:position w:val="0"/>
-          <w:sz w:val="28"/>
-          <w:shd w:fill="auto" w:val="clear"/>
-        </w:rPr>
-        <w:t xml:space="preserve"> ({{GroupNumber3}} </w:t>
+        <w:t xml:space="preserve">{{Rank1_3}} {{Lastname1_3}} {{Firstname1_3}}.{{Middlename1_3}}. ({{GroupNumber1_3}} </w:t>
       </w:r>
       <w:r>
         <w:rPr>
@@ -362,40 +322,18 @@
           <w:sz w:val="28"/>
           <w:shd w:fill="auto" w:val="clear"/>
         </w:rPr>
-        <w:t xml:space="preserve">{{Rank4}} {{Lastname4}} {{Firstname4}}.{{Middlename4}}</w:t>
-      </w:r>
-      <w:r>
-        <w:rPr>
-          <w:rFonts w:ascii="Times New Roman" w:hAnsi="Times New Roman" w:cs="Times New Roman" w:eastAsia="Times New Roman"/>
-          <w:color w:val="auto"/>
-          <w:spacing w:val="0"/>
-          <w:position w:val="0"/>
-          <w:sz w:val="28"/>
-          <w:shd w:fill="auto" w:val="clear"/>
-        </w:rPr>
-        <w:t xml:space="preserve">.</w:t>
-      </w:r>
-      <w:r>
-        <w:rPr>
-          <w:rFonts w:ascii="Times New Roman" w:hAnsi="Times New Roman" w:cs="Times New Roman" w:eastAsia="Times New Roman"/>
-          <w:color w:val="auto"/>
-          <w:spacing w:val="0"/>
-          <w:position w:val="0"/>
-          <w:sz w:val="28"/>
-          <w:shd w:fill="auto" w:val="clear"/>
-        </w:rPr>
-        <w:t xml:space="preserve"> ({{GroupNumber4}}</w:t>
-      </w:r>
-      <w:r>
-        <w:rPr>
-          <w:rFonts w:ascii="Times New Roman" w:hAnsi="Times New Roman" w:cs="Times New Roman" w:eastAsia="Times New Roman"/>
-          <w:color w:val="auto"/>
-          <w:spacing w:val="0"/>
-          <w:position w:val="0"/>
-          <w:sz w:val="28"/>
-          <w:shd w:fill="auto" w:val="clear"/>
-        </w:rPr>
-        <w:t xml:space="preserve"> уч. гр.);</w:t>
+        <w:t xml:space="preserve">{{Rank1_4}} {{Lastname1_4}} {{Firstname1_4}}.{{Middlename1_4}}. ({{GroupNumber1_4}} </w:t>
+      </w:r>
+      <w:r>
+        <w:rPr>
+          <w:rFonts w:ascii="Times New Roman" w:hAnsi="Times New Roman" w:cs="Times New Roman" w:eastAsia="Times New Roman"/>
+          <w:color w:val="auto"/>
+          <w:spacing w:val="0"/>
+          <w:position w:val="0"/>
+          <w:sz w:val="28"/>
+          <w:shd w:fill="auto" w:val="clear"/>
+        </w:rPr>
+        <w:t xml:space="preserve">уч. гр.);</w:t>
       </w:r>
     </w:p>
     <w:p>
@@ -425,29 +363,7 @@
           <w:sz w:val="28"/>
           <w:shd w:fill="auto" w:val="clear"/>
         </w:rPr>
-        <w:t xml:space="preserve">{{Rank5}} {{Lastname5}} {{Firstname5}}.{{Middlename5}}</w:t>
-      </w:r>
-      <w:r>
-        <w:rPr>
-          <w:rFonts w:ascii="Times New Roman" w:hAnsi="Times New Roman" w:cs="Times New Roman" w:eastAsia="Times New Roman"/>
-          <w:color w:val="auto"/>
-          <w:spacing w:val="0"/>
-          <w:position w:val="0"/>
-          <w:sz w:val="28"/>
-          <w:shd w:fill="auto" w:val="clear"/>
-        </w:rPr>
-        <w:t xml:space="preserve">.</w:t>
-      </w:r>
-      <w:r>
-        <w:rPr>
-          <w:rFonts w:ascii="Times New Roman" w:hAnsi="Times New Roman" w:cs="Times New Roman" w:eastAsia="Times New Roman"/>
-          <w:color w:val="auto"/>
-          <w:spacing w:val="0"/>
-          <w:position w:val="0"/>
-          <w:sz w:val="28"/>
-          <w:shd w:fill="auto" w:val="clear"/>
-        </w:rPr>
-        <w:t xml:space="preserve">  ({{GroupNumber5}} </w:t>
+        <w:t xml:space="preserve">{{Rank1_5}} {{Lastname1_5}} {{Firstname1_5}}.{{Middlename1_5}}.  ({{GroupNumber1_5}} </w:t>
       </w:r>
       <w:r>
         <w:rPr>
@@ -511,7 +427,7 @@
           <w:sz w:val="28"/>
           <w:shd w:fill="auto" w:val="clear"/>
         </w:rPr>
-        <w:t xml:space="preserve">: {{EventLocation}}</w:t>
+        <w:t xml:space="preserve">: {{EventLocation1}}</w:t>
       </w:r>
     </w:p>
     <w:p>
@@ -551,6 +467,695 @@
         </w:rPr>
         <w:t xml:space="preserve"> полковник Дудкин Андрей Сергеевич, подполковник Тимашов Павел Васильевич.</w:t>
       </w:r>
+    </w:p>
+    <w:p>
+      <w:pPr>
+        <w:spacing w:before="0" w:after="0" w:line="240"/>
+        <w:ind w:right="0" w:left="0" w:firstLine="0"/>
+        <w:jc w:val="both"/>
+        <w:rPr>
+          <w:rFonts w:ascii="Times New Roman" w:hAnsi="Times New Roman" w:cs="Times New Roman" w:eastAsia="Times New Roman"/>
+          <w:color w:val="auto"/>
+          <w:spacing w:val="0"/>
+          <w:position w:val="0"/>
+          <w:sz w:val="28"/>
+          <w:shd w:fill="auto" w:val="clear"/>
+        </w:rPr>
+      </w:pPr>
+    </w:p>
+    <w:p>
+      <w:pPr>
+        <w:spacing w:before="0" w:after="0" w:line="240"/>
+        <w:ind w:right="0" w:left="0" w:firstLine="851"/>
+        <w:jc w:val="both"/>
+        <w:rPr>
+          <w:rFonts w:ascii="Times New Roman" w:hAnsi="Times New Roman" w:cs="Times New Roman" w:eastAsia="Times New Roman"/>
+          <w:color w:val="auto"/>
+          <w:spacing w:val="0"/>
+          <w:position w:val="0"/>
+          <w:sz w:val="28"/>
+          <w:shd w:fill="auto" w:val="clear"/>
+        </w:rPr>
+      </w:pPr>
+      <w:r>
+        <w:rPr>
+          <w:rFonts w:ascii="Times New Roman" w:hAnsi="Times New Roman" w:cs="Times New Roman" w:eastAsia="Times New Roman"/>
+          <w:color w:val="auto"/>
+          <w:spacing w:val="0"/>
+          <w:position w:val="0"/>
+          <w:sz w:val="28"/>
+          <w:shd w:fill="auto" w:val="clear"/>
+        </w:rPr>
+        <w:t xml:space="preserve">{{TeamNumber2}}: {{TeamTitle2}}</w:t>
+      </w:r>
+    </w:p>
+    <w:p>
+      <w:pPr>
+        <w:numPr>
+          <w:ilvl w:val="0"/>
+          <w:numId w:val="7"/>
+        </w:numPr>
+        <w:spacing w:before="0" w:after="0" w:line="240"/>
+        <w:ind w:right="0" w:left="1276" w:hanging="425"/>
+        <w:jc w:val="both"/>
+        <w:rPr>
+          <w:rFonts w:ascii="Times New Roman" w:hAnsi="Times New Roman" w:cs="Times New Roman" w:eastAsia="Times New Roman"/>
+          <w:color w:val="auto"/>
+          <w:spacing w:val="0"/>
+          <w:position w:val="0"/>
+          <w:sz w:val="28"/>
+          <w:shd w:fill="auto" w:val="clear"/>
+        </w:rPr>
+      </w:pPr>
+      <w:r>
+        <w:rPr>
+          <w:rFonts w:ascii="Times New Roman" w:hAnsi="Times New Roman" w:cs="Times New Roman" w:eastAsia="Times New Roman"/>
+          <w:color w:val="auto"/>
+          <w:spacing w:val="0"/>
+          <w:position w:val="0"/>
+          <w:sz w:val="28"/>
+          <w:shd w:fill="auto" w:val="clear"/>
+        </w:rPr>
+        <w:t xml:space="preserve">{{Rank2_1}} {{Lastname2_1}} {{Firstname2_1}}.{{Middlename2_1}}. ({{GroupNumber2_1}} </w:t>
+      </w:r>
+      <w:r>
+        <w:rPr>
+          <w:rFonts w:ascii="Times New Roman" w:hAnsi="Times New Roman" w:cs="Times New Roman" w:eastAsia="Times New Roman"/>
+          <w:color w:val="auto"/>
+          <w:spacing w:val="0"/>
+          <w:position w:val="0"/>
+          <w:sz w:val="28"/>
+          <w:shd w:fill="auto" w:val="clear"/>
+        </w:rPr>
+        <w:t xml:space="preserve">уч. гр.);</w:t>
+      </w:r>
+    </w:p>
+    <w:p>
+      <w:pPr>
+        <w:numPr>
+          <w:ilvl w:val="0"/>
+          <w:numId w:val="7"/>
+        </w:numPr>
+        <w:spacing w:before="0" w:after="0" w:line="240"/>
+        <w:ind w:right="0" w:left="1276" w:hanging="425"/>
+        <w:jc w:val="both"/>
+        <w:rPr>
+          <w:rFonts w:ascii="Times New Roman" w:hAnsi="Times New Roman" w:cs="Times New Roman" w:eastAsia="Times New Roman"/>
+          <w:color w:val="auto"/>
+          <w:spacing w:val="0"/>
+          <w:position w:val="0"/>
+          <w:sz w:val="28"/>
+          <w:shd w:fill="auto" w:val="clear"/>
+        </w:rPr>
+      </w:pPr>
+      <w:r>
+        <w:rPr>
+          <w:rFonts w:ascii="Times New Roman" w:hAnsi="Times New Roman" w:cs="Times New Roman" w:eastAsia="Times New Roman"/>
+          <w:color w:val="auto"/>
+          <w:spacing w:val="0"/>
+          <w:position w:val="0"/>
+          <w:sz w:val="28"/>
+          <w:shd w:fill="auto" w:val="clear"/>
+        </w:rPr>
+        <w:t xml:space="preserve">{{Rank2_2}} {{Lastname2_2}} {{Firstname2_2}}.{{Middlename2_2}}. ({{GroupNumber2_2}} </w:t>
+      </w:r>
+      <w:r>
+        <w:rPr>
+          <w:rFonts w:ascii="Times New Roman" w:hAnsi="Times New Roman" w:cs="Times New Roman" w:eastAsia="Times New Roman"/>
+          <w:color w:val="auto"/>
+          <w:spacing w:val="0"/>
+          <w:position w:val="0"/>
+          <w:sz w:val="28"/>
+          <w:shd w:fill="auto" w:val="clear"/>
+        </w:rPr>
+        <w:t xml:space="preserve">уч. гр.);</w:t>
+      </w:r>
+    </w:p>
+    <w:p>
+      <w:pPr>
+        <w:numPr>
+          <w:ilvl w:val="0"/>
+          <w:numId w:val="7"/>
+        </w:numPr>
+        <w:spacing w:before="0" w:after="0" w:line="240"/>
+        <w:ind w:right="0" w:left="1276" w:hanging="425"/>
+        <w:jc w:val="both"/>
+        <w:rPr>
+          <w:rFonts w:ascii="Times New Roman" w:hAnsi="Times New Roman" w:cs="Times New Roman" w:eastAsia="Times New Roman"/>
+          <w:color w:val="auto"/>
+          <w:spacing w:val="0"/>
+          <w:position w:val="0"/>
+          <w:sz w:val="28"/>
+          <w:shd w:fill="auto" w:val="clear"/>
+        </w:rPr>
+      </w:pPr>
+      <w:r>
+        <w:rPr>
+          <w:rFonts w:ascii="Times New Roman" w:hAnsi="Times New Roman" w:cs="Times New Roman" w:eastAsia="Times New Roman"/>
+          <w:color w:val="auto"/>
+          <w:spacing w:val="0"/>
+          <w:position w:val="0"/>
+          <w:sz w:val="28"/>
+          <w:shd w:fill="auto" w:val="clear"/>
+        </w:rPr>
+        <w:t xml:space="preserve">{{Rank2_3}} {{Lastname2_3}} {{Firstname2_3}}.{{Middlename2_3}}. ({{GroupNumber2_3}} </w:t>
+      </w:r>
+      <w:r>
+        <w:rPr>
+          <w:rFonts w:ascii="Times New Roman" w:hAnsi="Times New Roman" w:cs="Times New Roman" w:eastAsia="Times New Roman"/>
+          <w:color w:val="auto"/>
+          <w:spacing w:val="0"/>
+          <w:position w:val="0"/>
+          <w:sz w:val="28"/>
+          <w:shd w:fill="auto" w:val="clear"/>
+        </w:rPr>
+        <w:t xml:space="preserve">уч. гр.);</w:t>
+      </w:r>
+    </w:p>
+    <w:p>
+      <w:pPr>
+        <w:numPr>
+          <w:ilvl w:val="0"/>
+          <w:numId w:val="7"/>
+        </w:numPr>
+        <w:spacing w:before="0" w:after="0" w:line="240"/>
+        <w:ind w:right="0" w:left="1276" w:hanging="425"/>
+        <w:jc w:val="both"/>
+        <w:rPr>
+          <w:rFonts w:ascii="Times New Roman" w:hAnsi="Times New Roman" w:cs="Times New Roman" w:eastAsia="Times New Roman"/>
+          <w:color w:val="auto"/>
+          <w:spacing w:val="0"/>
+          <w:position w:val="0"/>
+          <w:sz w:val="28"/>
+          <w:shd w:fill="auto" w:val="clear"/>
+        </w:rPr>
+      </w:pPr>
+      <w:r>
+        <w:rPr>
+          <w:rFonts w:ascii="Times New Roman" w:hAnsi="Times New Roman" w:cs="Times New Roman" w:eastAsia="Times New Roman"/>
+          <w:color w:val="auto"/>
+          <w:spacing w:val="0"/>
+          <w:position w:val="0"/>
+          <w:sz w:val="28"/>
+          <w:shd w:fill="auto" w:val="clear"/>
+        </w:rPr>
+        <w:t xml:space="preserve">{{Rank2_4}} {{Lastname2_4}} {{Firstname2_4}}.{{Middlename2_4}}. ({{GroupNumber2_4}} </w:t>
+      </w:r>
+      <w:r>
+        <w:rPr>
+          <w:rFonts w:ascii="Times New Roman" w:hAnsi="Times New Roman" w:cs="Times New Roman" w:eastAsia="Times New Roman"/>
+          <w:color w:val="auto"/>
+          <w:spacing w:val="0"/>
+          <w:position w:val="0"/>
+          <w:sz w:val="28"/>
+          <w:shd w:fill="auto" w:val="clear"/>
+        </w:rPr>
+        <w:t xml:space="preserve">уч. гр.);</w:t>
+      </w:r>
+    </w:p>
+    <w:p>
+      <w:pPr>
+        <w:numPr>
+          <w:ilvl w:val="0"/>
+          <w:numId w:val="7"/>
+        </w:numPr>
+        <w:spacing w:before="0" w:after="0" w:line="240"/>
+        <w:ind w:right="0" w:left="1276" w:hanging="425"/>
+        <w:jc w:val="both"/>
+        <w:rPr>
+          <w:rFonts w:ascii="Times New Roman" w:hAnsi="Times New Roman" w:cs="Times New Roman" w:eastAsia="Times New Roman"/>
+          <w:color w:val="auto"/>
+          <w:spacing w:val="0"/>
+          <w:position w:val="0"/>
+          <w:sz w:val="28"/>
+          <w:shd w:fill="auto" w:val="clear"/>
+        </w:rPr>
+      </w:pPr>
+      <w:r>
+        <w:rPr>
+          <w:rFonts w:ascii="Times New Roman" w:hAnsi="Times New Roman" w:cs="Times New Roman" w:eastAsia="Times New Roman"/>
+          <w:color w:val="auto"/>
+          <w:spacing w:val="0"/>
+          <w:position w:val="0"/>
+          <w:sz w:val="28"/>
+          <w:shd w:fill="auto" w:val="clear"/>
+        </w:rPr>
+        <w:t xml:space="preserve">{{Rank2_5}} {{Lastname2_5}} {{Firstname2_5}}.{{Middlename2_5}}.  ({{GroupNumber2_5}} </w:t>
+      </w:r>
+      <w:r>
+        <w:rPr>
+          <w:rFonts w:ascii="Times New Roman" w:hAnsi="Times New Roman" w:cs="Times New Roman" w:eastAsia="Times New Roman"/>
+          <w:color w:val="auto"/>
+          <w:spacing w:val="0"/>
+          <w:position w:val="0"/>
+          <w:sz w:val="28"/>
+          <w:shd w:fill="auto" w:val="clear"/>
+        </w:rPr>
+        <w:t xml:space="preserve">уч. гр.);</w:t>
+      </w:r>
+    </w:p>
+    <w:p>
+      <w:pPr>
+        <w:spacing w:before="0" w:after="0" w:line="240"/>
+        <w:ind w:right="0" w:left="0" w:firstLine="0"/>
+        <w:jc w:val="both"/>
+        <w:rPr>
+          <w:rFonts w:ascii="Times New Roman" w:hAnsi="Times New Roman" w:cs="Times New Roman" w:eastAsia="Times New Roman"/>
+          <w:color w:val="auto"/>
+          <w:spacing w:val="0"/>
+          <w:position w:val="0"/>
+          <w:sz w:val="28"/>
+          <w:shd w:fill="auto" w:val="clear"/>
+        </w:rPr>
+      </w:pPr>
+    </w:p>
+    <w:p>
+      <w:pPr>
+        <w:spacing w:before="0" w:after="0" w:line="240"/>
+        <w:ind w:right="0" w:left="0" w:firstLine="0"/>
+        <w:jc w:val="both"/>
+        <w:rPr>
+          <w:rFonts w:ascii="Times New Roman" w:hAnsi="Times New Roman" w:cs="Times New Roman" w:eastAsia="Times New Roman"/>
+          <w:color w:val="auto"/>
+          <w:spacing w:val="0"/>
+          <w:position w:val="0"/>
+          <w:sz w:val="28"/>
+          <w:shd w:fill="auto" w:val="clear"/>
+        </w:rPr>
+      </w:pPr>
+      <w:r>
+        <w:rPr>
+          <w:rFonts w:ascii="Times New Roman" w:hAnsi="Times New Roman" w:cs="Times New Roman" w:eastAsia="Times New Roman"/>
+          <w:color w:val="auto"/>
+          <w:spacing w:val="0"/>
+          <w:position w:val="0"/>
+          <w:sz w:val="28"/>
+          <w:u w:val="single"/>
+          <w:shd w:fill="auto" w:val="clear"/>
+        </w:rPr>
+        <w:t xml:space="preserve">Место проведения</w:t>
+      </w:r>
+      <w:r>
+        <w:rPr>
+          <w:rFonts w:ascii="Times New Roman" w:hAnsi="Times New Roman" w:cs="Times New Roman" w:eastAsia="Times New Roman"/>
+          <w:color w:val="auto"/>
+          <w:spacing w:val="0"/>
+          <w:position w:val="0"/>
+          <w:sz w:val="28"/>
+          <w:shd w:fill="auto" w:val="clear"/>
+        </w:rPr>
+        <w:t xml:space="preserve">: {{EventLocation2}}</w:t>
+      </w:r>
+    </w:p>
+    <w:p>
+      <w:pPr>
+        <w:spacing w:before="0" w:after="0" w:line="240"/>
+        <w:ind w:right="0" w:left="0" w:firstLine="0"/>
+        <w:jc w:val="both"/>
+        <w:rPr>
+          <w:rFonts w:ascii="Times New Roman" w:hAnsi="Times New Roman" w:cs="Times New Roman" w:eastAsia="Times New Roman"/>
+          <w:color w:val="auto"/>
+          <w:spacing w:val="0"/>
+          <w:position w:val="0"/>
+          <w:sz w:val="28"/>
+          <w:shd w:fill="auto" w:val="clear"/>
+        </w:rPr>
+      </w:pPr>
+      <w:r>
+        <w:rPr>
+          <w:rFonts w:ascii="Times New Roman" w:hAnsi="Times New Roman" w:cs="Times New Roman" w:eastAsia="Times New Roman"/>
+          <w:color w:val="auto"/>
+          <w:spacing w:val="0"/>
+          <w:position w:val="0"/>
+          <w:sz w:val="28"/>
+          <w:u w:val="single"/>
+          <w:shd w:fill="auto" w:val="clear"/>
+        </w:rPr>
+        <w:t xml:space="preserve">Ответственный:</w:t>
+      </w:r>
+      <w:r>
+        <w:rPr>
+          <w:rFonts w:ascii="Times New Roman" w:hAnsi="Times New Roman" w:cs="Times New Roman" w:eastAsia="Times New Roman"/>
+          <w:color w:val="auto"/>
+          <w:spacing w:val="0"/>
+          <w:position w:val="0"/>
+          <w:sz w:val="28"/>
+          <w:shd w:fill="auto" w:val="clear"/>
+        </w:rPr>
+        <w:t xml:space="preserve"> полковник Дудкин Андрей Сергеевич, подполковник Тимашов Павел Васильевич.</w:t>
+      </w:r>
+    </w:p>
+    <w:p>
+      <w:pPr>
+        <w:spacing w:before="0" w:after="0" w:line="240"/>
+        <w:ind w:right="0" w:left="0" w:firstLine="0"/>
+        <w:jc w:val="both"/>
+        <w:rPr>
+          <w:rFonts w:ascii="Times New Roman" w:hAnsi="Times New Roman" w:cs="Times New Roman" w:eastAsia="Times New Roman"/>
+          <w:color w:val="auto"/>
+          <w:spacing w:val="0"/>
+          <w:position w:val="0"/>
+          <w:sz w:val="28"/>
+          <w:shd w:fill="auto" w:val="clear"/>
+        </w:rPr>
+      </w:pPr>
+    </w:p>
+    <w:p>
+      <w:pPr>
+        <w:spacing w:before="0" w:after="0" w:line="240"/>
+        <w:ind w:right="0" w:left="0" w:firstLine="851"/>
+        <w:jc w:val="both"/>
+        <w:rPr>
+          <w:rFonts w:ascii="Times New Roman" w:hAnsi="Times New Roman" w:cs="Times New Roman" w:eastAsia="Times New Roman"/>
+          <w:color w:val="auto"/>
+          <w:spacing w:val="0"/>
+          <w:position w:val="0"/>
+          <w:sz w:val="28"/>
+          <w:shd w:fill="auto" w:val="clear"/>
+        </w:rPr>
+      </w:pPr>
+      <w:r>
+        <w:rPr>
+          <w:rFonts w:ascii="Times New Roman" w:hAnsi="Times New Roman" w:cs="Times New Roman" w:eastAsia="Times New Roman"/>
+          <w:color w:val="auto"/>
+          <w:spacing w:val="0"/>
+          <w:position w:val="0"/>
+          <w:sz w:val="28"/>
+          <w:shd w:fill="auto" w:val="clear"/>
+        </w:rPr>
+        <w:t xml:space="preserve">{{TeamNumber3}}: {{TeamTitle3}}</w:t>
+      </w:r>
+    </w:p>
+    <w:p>
+      <w:pPr>
+        <w:numPr>
+          <w:ilvl w:val="0"/>
+          <w:numId w:val="10"/>
+        </w:numPr>
+        <w:spacing w:before="0" w:after="0" w:line="240"/>
+        <w:ind w:right="0" w:left="1276" w:hanging="425"/>
+        <w:jc w:val="both"/>
+        <w:rPr>
+          <w:rFonts w:ascii="Times New Roman" w:hAnsi="Times New Roman" w:cs="Times New Roman" w:eastAsia="Times New Roman"/>
+          <w:color w:val="auto"/>
+          <w:spacing w:val="0"/>
+          <w:position w:val="0"/>
+          <w:sz w:val="28"/>
+          <w:shd w:fill="auto" w:val="clear"/>
+        </w:rPr>
+      </w:pPr>
+      <w:r>
+        <w:rPr>
+          <w:rFonts w:ascii="Times New Roman" w:hAnsi="Times New Roman" w:cs="Times New Roman" w:eastAsia="Times New Roman"/>
+          <w:color w:val="auto"/>
+          <w:spacing w:val="0"/>
+          <w:position w:val="0"/>
+          <w:sz w:val="28"/>
+          <w:shd w:fill="auto" w:val="clear"/>
+        </w:rPr>
+        <w:t xml:space="preserve">{{Rank3_1}} {{Lastname3_1}} {{Firstname3_1}}.{{Middlename3_1}}. ({{GroupNumber3_1}} </w:t>
+      </w:r>
+      <w:r>
+        <w:rPr>
+          <w:rFonts w:ascii="Times New Roman" w:hAnsi="Times New Roman" w:cs="Times New Roman" w:eastAsia="Times New Roman"/>
+          <w:color w:val="auto"/>
+          <w:spacing w:val="0"/>
+          <w:position w:val="0"/>
+          <w:sz w:val="28"/>
+          <w:shd w:fill="auto" w:val="clear"/>
+        </w:rPr>
+        <w:t xml:space="preserve">уч. гр.);</w:t>
+      </w:r>
+    </w:p>
+    <w:p>
+      <w:pPr>
+        <w:numPr>
+          <w:ilvl w:val="0"/>
+          <w:numId w:val="10"/>
+        </w:numPr>
+        <w:spacing w:before="0" w:after="0" w:line="240"/>
+        <w:ind w:right="0" w:left="1276" w:hanging="425"/>
+        <w:jc w:val="both"/>
+        <w:rPr>
+          <w:rFonts w:ascii="Times New Roman" w:hAnsi="Times New Roman" w:cs="Times New Roman" w:eastAsia="Times New Roman"/>
+          <w:color w:val="auto"/>
+          <w:spacing w:val="0"/>
+          <w:position w:val="0"/>
+          <w:sz w:val="28"/>
+          <w:shd w:fill="auto" w:val="clear"/>
+        </w:rPr>
+      </w:pPr>
+      <w:r>
+        <w:rPr>
+          <w:rFonts w:ascii="Times New Roman" w:hAnsi="Times New Roman" w:cs="Times New Roman" w:eastAsia="Times New Roman"/>
+          <w:color w:val="auto"/>
+          <w:spacing w:val="0"/>
+          <w:position w:val="0"/>
+          <w:sz w:val="28"/>
+          <w:shd w:fill="auto" w:val="clear"/>
+        </w:rPr>
+        <w:t xml:space="preserve">{{Rank3_2}} {{Lastname3_2}} {{Firstname3_2}}.{{Middlename3_2}}. ({{GroupNumber3_2}} </w:t>
+      </w:r>
+      <w:r>
+        <w:rPr>
+          <w:rFonts w:ascii="Times New Roman" w:hAnsi="Times New Roman" w:cs="Times New Roman" w:eastAsia="Times New Roman"/>
+          <w:color w:val="auto"/>
+          <w:spacing w:val="0"/>
+          <w:position w:val="0"/>
+          <w:sz w:val="28"/>
+          <w:shd w:fill="auto" w:val="clear"/>
+        </w:rPr>
+        <w:t xml:space="preserve">уч. гр.);</w:t>
+      </w:r>
+    </w:p>
+    <w:p>
+      <w:pPr>
+        <w:numPr>
+          <w:ilvl w:val="0"/>
+          <w:numId w:val="10"/>
+        </w:numPr>
+        <w:spacing w:before="0" w:after="0" w:line="240"/>
+        <w:ind w:right="0" w:left="1276" w:hanging="425"/>
+        <w:jc w:val="both"/>
+        <w:rPr>
+          <w:rFonts w:ascii="Times New Roman" w:hAnsi="Times New Roman" w:cs="Times New Roman" w:eastAsia="Times New Roman"/>
+          <w:color w:val="auto"/>
+          <w:spacing w:val="0"/>
+          <w:position w:val="0"/>
+          <w:sz w:val="28"/>
+          <w:shd w:fill="auto" w:val="clear"/>
+        </w:rPr>
+      </w:pPr>
+      <w:r>
+        <w:rPr>
+          <w:rFonts w:ascii="Times New Roman" w:hAnsi="Times New Roman" w:cs="Times New Roman" w:eastAsia="Times New Roman"/>
+          <w:color w:val="auto"/>
+          <w:spacing w:val="0"/>
+          <w:position w:val="0"/>
+          <w:sz w:val="28"/>
+          <w:shd w:fill="auto" w:val="clear"/>
+        </w:rPr>
+        <w:t xml:space="preserve">{{Rank3_3}} {{Lastname3_3}} {{Firstname3_3}}.{{Middlename3_3}}. ({{GroupNumber3_3}} </w:t>
+      </w:r>
+      <w:r>
+        <w:rPr>
+          <w:rFonts w:ascii="Times New Roman" w:hAnsi="Times New Roman" w:cs="Times New Roman" w:eastAsia="Times New Roman"/>
+          <w:color w:val="auto"/>
+          <w:spacing w:val="0"/>
+          <w:position w:val="0"/>
+          <w:sz w:val="28"/>
+          <w:shd w:fill="auto" w:val="clear"/>
+        </w:rPr>
+        <w:t xml:space="preserve">уч. гр.);</w:t>
+      </w:r>
+    </w:p>
+    <w:p>
+      <w:pPr>
+        <w:numPr>
+          <w:ilvl w:val="0"/>
+          <w:numId w:val="10"/>
+        </w:numPr>
+        <w:spacing w:before="0" w:after="0" w:line="240"/>
+        <w:ind w:right="0" w:left="1276" w:hanging="425"/>
+        <w:jc w:val="both"/>
+        <w:rPr>
+          <w:rFonts w:ascii="Times New Roman" w:hAnsi="Times New Roman" w:cs="Times New Roman" w:eastAsia="Times New Roman"/>
+          <w:color w:val="auto"/>
+          <w:spacing w:val="0"/>
+          <w:position w:val="0"/>
+          <w:sz w:val="28"/>
+          <w:shd w:fill="auto" w:val="clear"/>
+        </w:rPr>
+      </w:pPr>
+      <w:r>
+        <w:rPr>
+          <w:rFonts w:ascii="Times New Roman" w:hAnsi="Times New Roman" w:cs="Times New Roman" w:eastAsia="Times New Roman"/>
+          <w:color w:val="auto"/>
+          <w:spacing w:val="0"/>
+          <w:position w:val="0"/>
+          <w:sz w:val="28"/>
+          <w:shd w:fill="auto" w:val="clear"/>
+        </w:rPr>
+        <w:t xml:space="preserve">{{Rank3_4}} {{Lastname3_4}} {{Firstname3_4}}.{{Middlename3_4}}. ({{GroupNumber3_4}} </w:t>
+      </w:r>
+      <w:r>
+        <w:rPr>
+          <w:rFonts w:ascii="Times New Roman" w:hAnsi="Times New Roman" w:cs="Times New Roman" w:eastAsia="Times New Roman"/>
+          <w:color w:val="auto"/>
+          <w:spacing w:val="0"/>
+          <w:position w:val="0"/>
+          <w:sz w:val="28"/>
+          <w:shd w:fill="auto" w:val="clear"/>
+        </w:rPr>
+        <w:t xml:space="preserve">уч. гр.);</w:t>
+      </w:r>
+    </w:p>
+    <w:p>
+      <w:pPr>
+        <w:numPr>
+          <w:ilvl w:val="0"/>
+          <w:numId w:val="10"/>
+        </w:numPr>
+        <w:spacing w:before="0" w:after="0" w:line="240"/>
+        <w:ind w:right="0" w:left="1276" w:hanging="425"/>
+        <w:jc w:val="both"/>
+        <w:rPr>
+          <w:rFonts w:ascii="Times New Roman" w:hAnsi="Times New Roman" w:cs="Times New Roman" w:eastAsia="Times New Roman"/>
+          <w:color w:val="auto"/>
+          <w:spacing w:val="0"/>
+          <w:position w:val="0"/>
+          <w:sz w:val="28"/>
+          <w:shd w:fill="auto" w:val="clear"/>
+        </w:rPr>
+      </w:pPr>
+      <w:r>
+        <w:rPr>
+          <w:rFonts w:ascii="Times New Roman" w:hAnsi="Times New Roman" w:cs="Times New Roman" w:eastAsia="Times New Roman"/>
+          <w:color w:val="auto"/>
+          <w:spacing w:val="0"/>
+          <w:position w:val="0"/>
+          <w:sz w:val="28"/>
+          <w:shd w:fill="auto" w:val="clear"/>
+        </w:rPr>
+        <w:t xml:space="preserve">{{Rank3_5}} {{Lastname3_5}} {{Firstname3_5}}.{{Middlename3_5}}.  ({{GroupNumber3_5}} </w:t>
+      </w:r>
+      <w:r>
+        <w:rPr>
+          <w:rFonts w:ascii="Times New Roman" w:hAnsi="Times New Roman" w:cs="Times New Roman" w:eastAsia="Times New Roman"/>
+          <w:color w:val="auto"/>
+          <w:spacing w:val="0"/>
+          <w:position w:val="0"/>
+          <w:sz w:val="28"/>
+          <w:shd w:fill="auto" w:val="clear"/>
+        </w:rPr>
+        <w:t xml:space="preserve">уч. гр.);</w:t>
+      </w:r>
+    </w:p>
+    <w:p>
+      <w:pPr>
+        <w:spacing w:before="0" w:after="0" w:line="240"/>
+        <w:ind w:right="0" w:left="0" w:firstLine="0"/>
+        <w:jc w:val="both"/>
+        <w:rPr>
+          <w:rFonts w:ascii="Times New Roman" w:hAnsi="Times New Roman" w:cs="Times New Roman" w:eastAsia="Times New Roman"/>
+          <w:color w:val="auto"/>
+          <w:spacing w:val="0"/>
+          <w:position w:val="0"/>
+          <w:sz w:val="28"/>
+          <w:shd w:fill="auto" w:val="clear"/>
+        </w:rPr>
+      </w:pPr>
+    </w:p>
+    <w:p>
+      <w:pPr>
+        <w:spacing w:before="0" w:after="0" w:line="240"/>
+        <w:ind w:right="0" w:left="0" w:firstLine="0"/>
+        <w:jc w:val="both"/>
+        <w:rPr>
+          <w:rFonts w:ascii="Times New Roman" w:hAnsi="Times New Roman" w:cs="Times New Roman" w:eastAsia="Times New Roman"/>
+          <w:color w:val="auto"/>
+          <w:spacing w:val="0"/>
+          <w:position w:val="0"/>
+          <w:sz w:val="28"/>
+          <w:shd w:fill="auto" w:val="clear"/>
+        </w:rPr>
+      </w:pPr>
+      <w:r>
+        <w:rPr>
+          <w:rFonts w:ascii="Times New Roman" w:hAnsi="Times New Roman" w:cs="Times New Roman" w:eastAsia="Times New Roman"/>
+          <w:color w:val="auto"/>
+          <w:spacing w:val="0"/>
+          <w:position w:val="0"/>
+          <w:sz w:val="28"/>
+          <w:u w:val="single"/>
+          <w:shd w:fill="auto" w:val="clear"/>
+        </w:rPr>
+        <w:t xml:space="preserve">Место проведения</w:t>
+      </w:r>
+      <w:r>
+        <w:rPr>
+          <w:rFonts w:ascii="Times New Roman" w:hAnsi="Times New Roman" w:cs="Times New Roman" w:eastAsia="Times New Roman"/>
+          <w:color w:val="auto"/>
+          <w:spacing w:val="0"/>
+          <w:position w:val="0"/>
+          <w:sz w:val="28"/>
+          <w:shd w:fill="auto" w:val="clear"/>
+        </w:rPr>
+        <w:t xml:space="preserve">: {{EventLocation3}}</w:t>
+      </w:r>
+    </w:p>
+    <w:p>
+      <w:pPr>
+        <w:spacing w:before="0" w:after="0" w:line="240"/>
+        <w:ind w:right="0" w:left="0" w:firstLine="0"/>
+        <w:jc w:val="both"/>
+        <w:rPr>
+          <w:rFonts w:ascii="Times New Roman" w:hAnsi="Times New Roman" w:cs="Times New Roman" w:eastAsia="Times New Roman"/>
+          <w:color w:val="auto"/>
+          <w:spacing w:val="0"/>
+          <w:position w:val="0"/>
+          <w:sz w:val="28"/>
+          <w:shd w:fill="auto" w:val="clear"/>
+        </w:rPr>
+      </w:pPr>
+      <w:r>
+        <w:rPr>
+          <w:rFonts w:ascii="Times New Roman" w:hAnsi="Times New Roman" w:cs="Times New Roman" w:eastAsia="Times New Roman"/>
+          <w:color w:val="auto"/>
+          <w:spacing w:val="0"/>
+          <w:position w:val="0"/>
+          <w:sz w:val="28"/>
+          <w:u w:val="single"/>
+          <w:shd w:fill="auto" w:val="clear"/>
+        </w:rPr>
+        <w:t xml:space="preserve">Ответственный:</w:t>
+      </w:r>
+      <w:r>
+        <w:rPr>
+          <w:rFonts w:ascii="Times New Roman" w:hAnsi="Times New Roman" w:cs="Times New Roman" w:eastAsia="Times New Roman"/>
+          <w:color w:val="auto"/>
+          <w:spacing w:val="0"/>
+          <w:position w:val="0"/>
+          <w:sz w:val="28"/>
+          <w:shd w:fill="auto" w:val="clear"/>
+        </w:rPr>
+        <w:t xml:space="preserve"> полковник Дудкин Андрей Сергеевич, подполковник Тимашов Павел Васильевич.</w:t>
+      </w:r>
+    </w:p>
+    <w:p>
+      <w:pPr>
+        <w:spacing w:before="0" w:after="0" w:line="240"/>
+        <w:ind w:right="0" w:left="0" w:firstLine="0"/>
+        <w:jc w:val="both"/>
+        <w:rPr>
+          <w:rFonts w:ascii="Times New Roman" w:hAnsi="Times New Roman" w:cs="Times New Roman" w:eastAsia="Times New Roman"/>
+          <w:color w:val="auto"/>
+          <w:spacing w:val="0"/>
+          <w:position w:val="0"/>
+          <w:sz w:val="28"/>
+          <w:shd w:fill="auto" w:val="clear"/>
+        </w:rPr>
+      </w:pPr>
     </w:p>
     <w:p>
       <w:pPr>
@@ -695,7 +1300,27 @@
       <w:lvlText w:val="•"/>
     </w:lvl>
   </w:abstractNum>
+  <w:abstractNum w:abstractNumId="6">
+    <w:lvl w:ilvl="0">
+      <w:start w:val="1"/>
+      <w:numFmt w:val="bullet"/>
+      <w:lvlText w:val="•"/>
+    </w:lvl>
+  </w:abstractNum>
+  <w:abstractNum w:abstractNumId="12">
+    <w:lvl w:ilvl="0">
+      <w:start w:val="1"/>
+      <w:numFmt w:val="bullet"/>
+      <w:lvlText w:val="•"/>
+    </w:lvl>
+  </w:abstractNum>
   <w:num w:numId="4">
+    <w:abstractNumId w:val="12"/>
+  </w:num>
+  <w:num w:numId="7">
+    <w:abstractNumId w:val="6"/>
+  </w:num>
+  <w:num w:numId="10">
     <w:abstractNumId w:val="0"/>
   </w:num>
 </w:numbering>

</xml_diff>